<commit_message>
Correct arm numbers for RT and CON, init sportrxiv template
</commit_message>
<xml_diff>
--- a/analysis_results.docx
+++ b/analysis_results.docx
@@ -481,10 +481,10 @@
         <w:pStyle w:val="FirstParagraph"/>
       </w:pPr>
       <w:r>
-        <w:t xml:space="preserve">The model examining functional outcomes included 15 studies containing 33 separate arms (8 non-training control and 15 machine-based RT) reporting 54 within arm effects. The global grand mean estimate for the between condition relative contrast (i.e., machine-based RT minus non-training control) was 0.63 [95% credible interval: 0.23,1.04], though there was considerable heterogeneity in the magnitude of effects between studies (</w:t>
+        <w:t xml:space="preserve">The model examining functional outcomes included 15 studies containing 33 separate arms (8 non-training control and 25 machine-based RT) reporting 54 within arm effects. The global grand mean estimate for the between condition relative contrast (i.e., machine-based RT minus non-training control) was 0.63 [95% credible interval: 0.23,1.04], though there was considerable heterogeneity in the magnitude of effects between studies (</w:t>
       </w:r>
       <m:oMath>
-        <m:sSubSup>
+        <m:sSub>
           <m:e>
             <m:r>
               <m:t>τ</m:t>
@@ -553,12 +553,7 @@
               </m:e>
             </m:d>
           </m:sub>
-          <m:sup>
-            <m:r>
-              <m:t>2</m:t>
-            </m:r>
-          </m:sup>
-        </m:sSubSup>
+        </m:sSub>
       </m:oMath>
       <w:r>
         <w:t xml:space="preserve"> </w:t>
@@ -671,10 +666,10 @@
         <w:pStyle w:val="FirstParagraph"/>
       </w:pPr>
       <w:r>
-        <w:t xml:space="preserve">The model examining strength outcomes included 11 studies containing 24 separate arms (6 non-training control and 11 machine-based RT) reporting 60 within arm effects. The global grand mean estimate for the between condition relative contrast (i.e., machine-based RT minus non-training control) was 0.61 [95% credible interval: 0.21,1.01], though there was considerable heterogeneity in the magnitude of effects between studies (</w:t>
+        <w:t xml:space="preserve">The model examining strength outcomes included 11 studies containing 24 separate arms (6 non-training control and 18 machine-based RT) reporting 60 within arm effects. The global grand mean estimate for the between condition relative contrast (i.e., machine-based RT minus non-training control) was 0.61 [95% credible interval: 0.21,1.01], though there was considerable heterogeneity in the magnitude of effects between studies (</w:t>
       </w:r>
       <m:oMath>
-        <m:sSubSup>
+        <m:sSub>
           <m:e>
             <m:r>
               <m:t>τ</m:t>
@@ -743,12 +738,7 @@
               </m:e>
             </m:d>
           </m:sub>
-          <m:sup>
-            <m:r>
-              <m:t>2</m:t>
-            </m:r>
-          </m:sup>
-        </m:sSubSup>
+        </m:sSub>
       </m:oMath>
       <w:r>
         <w:t xml:space="preserve"> </w:t>

</xml_diff>